<commit_message>
trying to get forecasting outputs
</commit_message>
<xml_diff>
--- a/DOCUMENTATION/gbdeppaiml_r.docx
+++ b/DOCUMENTATION/gbdeppaiml_r.docx
@@ -33,14 +33,12 @@
         </w:rPr>
       </w:pPr>
       <w:hyperlink w:anchor="_data_prep.R" w:history="1">
-        <w:proofErr w:type="spellStart"/>
         <w:r>
           <w:rPr>
             <w:rStyle w:val="Hyperlink"/>
           </w:rPr>
           <w:t>data_prep.R</w:t>
         </w:r>
-        <w:proofErr w:type="spellEnd"/>
       </w:hyperlink>
     </w:p>
     <w:p>
@@ -55,14 +53,12 @@
         </w:rPr>
       </w:pPr>
       <w:hyperlink w:anchor="_gbd_data_sub.R" w:history="1">
-        <w:proofErr w:type="spellStart"/>
         <w:r>
           <w:rPr>
             <w:rStyle w:val="Hyperlink"/>
           </w:rPr>
           <w:t>gbd_data_sub.R</w:t>
         </w:r>
-        <w:proofErr w:type="spellEnd"/>
       </w:hyperlink>
     </w:p>
     <w:p>
@@ -76,16 +72,9 @@
           <w:b/>
         </w:rPr>
       </w:pPr>
-      <w:proofErr w:type="spellStart"/>
-      <w:r>
-        <w:t>gbd_</w:t>
-      </w:r>
-      <w:proofErr w:type="gramStart"/>
-      <w:r>
-        <w:t>outputs.R</w:t>
-      </w:r>
-      <w:proofErr w:type="spellEnd"/>
-      <w:proofErr w:type="gramEnd"/>
+      <w:r>
+        <w:t>gbd_outputs.R</w:t>
+      </w:r>
     </w:p>
     <w:p>
       <w:pPr>
@@ -98,16 +87,9 @@
           <w:b/>
         </w:rPr>
       </w:pPr>
-      <w:proofErr w:type="spellStart"/>
-      <w:r>
-        <w:t>plot_</w:t>
-      </w:r>
-      <w:proofErr w:type="gramStart"/>
-      <w:r>
-        <w:t>output.R</w:t>
-      </w:r>
-      <w:proofErr w:type="spellEnd"/>
-      <w:proofErr w:type="gramEnd"/>
+      <w:r>
+        <w:t>plot_output.R</w:t>
+      </w:r>
     </w:p>
     <w:p>
       <w:pPr>
@@ -120,16 +102,9 @@
           <w:b/>
         </w:rPr>
       </w:pPr>
-      <w:proofErr w:type="spellStart"/>
-      <w:r>
-        <w:t>read_spec_</w:t>
-      </w:r>
-      <w:proofErr w:type="gramStart"/>
-      <w:r>
-        <w:t>object.R</w:t>
-      </w:r>
-      <w:proofErr w:type="spellEnd"/>
-      <w:proofErr w:type="gramEnd"/>
+      <w:r>
+        <w:t>read_spec_object.R</w:t>
+      </w:r>
     </w:p>
     <w:p>
       <w:pPr>
@@ -144,16 +119,9 @@
       </w:pPr>
       <w:bookmarkStart w:id="0" w:name="_data_prep.R"/>
       <w:bookmarkEnd w:id="0"/>
-      <w:proofErr w:type="spellStart"/>
-      <w:r>
-        <w:t>data_</w:t>
-      </w:r>
-      <w:proofErr w:type="gramStart"/>
-      <w:r>
-        <w:t>prep.R</w:t>
-      </w:r>
-      <w:proofErr w:type="spellEnd"/>
-      <w:proofErr w:type="gramEnd"/>
+      <w:r>
+        <w:t>data_prep.R</w:t>
+      </w:r>
     </w:p>
     <w:p>
       <w:r>
@@ -206,13 +174,7 @@
         <w:rPr>
           <w:b/>
         </w:rPr>
-        <w:t>Script</w:t>
-      </w:r>
-      <w:r>
-        <w:rPr>
-          <w:b/>
-        </w:rPr>
-        <w:t xml:space="preserve"> updated: 5/5/2020</w:t>
+        <w:t>Script updated: 5/5/2020</w:t>
       </w:r>
     </w:p>
     <w:p>
@@ -223,31 +185,7 @@
         <w:t xml:space="preserve">Purpose: </w:t>
       </w:r>
       <w:r>
-        <w:t xml:space="preserve">This script uses toggles to indicate what file paths should be used by </w:t>
-      </w:r>
-      <w:proofErr w:type="spellStart"/>
-      <w:r>
-        <w:t>read_spec_</w:t>
-      </w:r>
-      <w:proofErr w:type="gramStart"/>
-      <w:r>
-        <w:t>object</w:t>
-      </w:r>
-      <w:proofErr w:type="spellEnd"/>
-      <w:r>
-        <w:t>(</w:t>
-      </w:r>
-      <w:proofErr w:type="gramEnd"/>
-      <w:r>
-        <w:t xml:space="preserve">). Currently, T indicates the most up-to-date </w:t>
-      </w:r>
-      <w:proofErr w:type="spellStart"/>
-      <w:r>
-        <w:t>filepath</w:t>
-      </w:r>
-      <w:proofErr w:type="spellEnd"/>
-      <w:r>
-        <w:t xml:space="preserve"> while F pulls those used in gbd19. This file reads in the highest “ref” number to determine which toggles are true or false. </w:t>
+        <w:t xml:space="preserve">This script uses toggles to indicate what file paths should be used by read_spec_object(). Currently, T indicates the most up-to-date filepath while F pulls those used in gbd19. This file reads in the highest “ref” number to determine which toggles are true or false. </w:t>
       </w:r>
     </w:p>
     <w:p>
@@ -257,13 +195,9 @@
         </w:rPr>
         <w:t xml:space="preserve">Called by: </w:t>
       </w:r>
-      <w:proofErr w:type="spellStart"/>
-      <w:proofErr w:type="gramStart"/>
       <w:r>
         <w:t>main.R</w:t>
       </w:r>
-      <w:proofErr w:type="spellEnd"/>
-      <w:proofErr w:type="gramEnd"/>
     </w:p>
     <w:p>
       <w:pPr>
@@ -287,23 +221,7 @@
         </w:numPr>
       </w:pPr>
       <w:r>
-        <w:t>/share/</w:t>
-      </w:r>
-      <w:proofErr w:type="spellStart"/>
-      <w:r>
-        <w:t>hiv</w:t>
-      </w:r>
-      <w:proofErr w:type="spellEnd"/>
-      <w:r>
-        <w:t>/</w:t>
-      </w:r>
-      <w:proofErr w:type="spellStart"/>
-      <w:r>
-        <w:t>epp_input</w:t>
-      </w:r>
-      <w:proofErr w:type="spellEnd"/>
-      <w:r>
-        <w:t>/gbd20/eppasm_run_table.csv</w:t>
+        <w:t>/share/hiv/epp_input/gbd20/eppasm_run_table.csv</w:t>
       </w:r>
     </w:p>
     <w:p>
@@ -390,137 +308,13 @@
     </w:p>
     <w:p>
       <w:r>
-        <w:t xml:space="preserve">Outputs are the </w:t>
-      </w:r>
-      <w:proofErr w:type="spellStart"/>
-      <w:r>
-        <w:t>filepaths</w:t>
-      </w:r>
-      <w:proofErr w:type="spellEnd"/>
-      <w:r>
-        <w:t xml:space="preserve"> for ASFR, births, SRB, migration, </w:t>
-      </w:r>
-      <w:proofErr w:type="spellStart"/>
-      <w:r>
-        <w:t>prev_surveys</w:t>
-      </w:r>
-      <w:proofErr w:type="spellEnd"/>
-      <w:r>
-        <w:t xml:space="preserve">, </w:t>
-      </w:r>
-      <w:proofErr w:type="spellStart"/>
-      <w:proofErr w:type="gramStart"/>
-      <w:r>
-        <w:t>art.dt</w:t>
-      </w:r>
-      <w:proofErr w:type="spellEnd"/>
-      <w:proofErr w:type="gramEnd"/>
-      <w:r>
-        <w:t xml:space="preserve"> (adult art, corresponds to column “art”), </w:t>
-      </w:r>
-      <w:proofErr w:type="spellStart"/>
-      <w:r>
-        <w:t>tem_art</w:t>
-      </w:r>
-      <w:proofErr w:type="spellEnd"/>
-      <w:r>
-        <w:t xml:space="preserve"> (</w:t>
-      </w:r>
-      <w:proofErr w:type="spellStart"/>
-      <w:r>
-        <w:t>Tembisa</w:t>
-      </w:r>
-      <w:proofErr w:type="spellEnd"/>
-      <w:r>
-        <w:t xml:space="preserve"> ART estimates for ZAF), </w:t>
-      </w:r>
-      <w:proofErr w:type="spellStart"/>
-      <w:r>
-        <w:t>population_single_age</w:t>
-      </w:r>
-      <w:proofErr w:type="spellEnd"/>
-      <w:r>
-        <w:t xml:space="preserve">, art (child ART coverage), and </w:t>
-      </w:r>
-      <w:proofErr w:type="spellStart"/>
-      <w:r>
-        <w:t>pmtct</w:t>
-      </w:r>
-      <w:proofErr w:type="spellEnd"/>
-      <w:r>
-        <w:t xml:space="preserve">.  </w:t>
+        <w:t xml:space="preserve">Outputs are the filepaths for ASFR, births, SRB, migration, prev_surveys, art.dt (adult art, corresponds to column “art”), tem_art (Tembisa ART estimates for ZAF), population_single_age, art (child ART coverage), and pmtct.  </w:t>
       </w:r>
     </w:p>
     <w:p>
       <w:r>
         <w:lastRenderedPageBreak/>
-        <w:t xml:space="preserve">The following outputs are </w:t>
-      </w:r>
-      <w:proofErr w:type="spellStart"/>
-      <w:r>
-        <w:t>filepaths</w:t>
-      </w:r>
-      <w:proofErr w:type="spellEnd"/>
-      <w:r>
-        <w:t xml:space="preserve"> that are based on the </w:t>
-      </w:r>
-      <w:proofErr w:type="spellStart"/>
-      <w:r>
-        <w:t>fp_root</w:t>
-      </w:r>
-      <w:proofErr w:type="spellEnd"/>
-      <w:r>
-        <w:t xml:space="preserve"> argument, which indicates where parameters for children are stored. These include: </w:t>
-      </w:r>
-      <w:proofErr w:type="spellStart"/>
-      <w:r>
-        <w:t>artdist</w:t>
-      </w:r>
-      <w:proofErr w:type="spellEnd"/>
-      <w:r>
-        <w:t xml:space="preserve"> (child ART distribution), </w:t>
-      </w:r>
-      <w:proofErr w:type="spellStart"/>
-      <w:r>
-        <w:t>artelig</w:t>
-      </w:r>
-      <w:proofErr w:type="spellEnd"/>
-      <w:r>
-        <w:t xml:space="preserve"> (child ART eligibility), </w:t>
-      </w:r>
-      <w:proofErr w:type="spellStart"/>
-      <w:r>
-        <w:t>percbf</w:t>
-      </w:r>
-      <w:proofErr w:type="spellEnd"/>
-      <w:r>
-        <w:t xml:space="preserve"> (percent breastfed), </w:t>
-      </w:r>
-      <w:proofErr w:type="spellStart"/>
-      <w:r>
-        <w:t>mort.art</w:t>
-      </w:r>
-      <w:proofErr w:type="spellEnd"/>
-      <w:r>
-        <w:t xml:space="preserve"> (child mortality on ART), </w:t>
-      </w:r>
-      <w:proofErr w:type="spellStart"/>
-      <w:r>
-        <w:t>prog</w:t>
-      </w:r>
-      <w:proofErr w:type="spellEnd"/>
-      <w:r>
-        <w:t xml:space="preserve"> (child progress parameters through CD4 stages), </w:t>
-      </w:r>
-      <w:proofErr w:type="spellStart"/>
-      <w:proofErr w:type="gramStart"/>
-      <w:r>
-        <w:t>mort.offart</w:t>
-      </w:r>
-      <w:proofErr w:type="spellEnd"/>
-      <w:proofErr w:type="gramEnd"/>
-      <w:r>
-        <w:t xml:space="preserve"> (mortality not on ART), and dropout (</w:t>
+        <w:t>The following outputs are filepaths that are based on the fp_root argument, which indicates where parameters for children are stored. These include: artdist (child ART distribution), artelig (child ART eligibility), percbf (percent breastfed), mort.art (child mortality on ART), prog (child progress parameters through CD4 stages), mort.offart (mortality not on ART), and dropout (</w:t>
       </w:r>
       <w:r>
         <w:t>dropout rates for PMTCT</w:t>
@@ -535,15 +329,7 @@
     <w:p>
       <w:commentRangeStart w:id="1"/>
       <w:r>
-        <w:t xml:space="preserve">The following parameters change each year, and so will need their </w:t>
-      </w:r>
-      <w:proofErr w:type="spellStart"/>
-      <w:r>
-        <w:t>filepath</w:t>
-      </w:r>
-      <w:proofErr w:type="spellEnd"/>
-      <w:r>
-        <w:t xml:space="preserve"> updated: </w:t>
+        <w:t xml:space="preserve">The following parameters change each year, and so will need their filepath updated: </w:t>
       </w:r>
       <w:commentRangeEnd w:id="1"/>
       <w:r>
@@ -568,15 +354,7 @@
     </w:p>
     <w:p>
       <w:r>
-        <w:t xml:space="preserve">The structure of dir_table_log_gbd20.csv could be improved so that it can be stored centrally and used by multiple people at the same time to conduct simultaneous tests. To do this I think the following columns should be added: user, </w:t>
-      </w:r>
-      <w:proofErr w:type="spellStart"/>
-      <w:r>
-        <w:t>run_name</w:t>
-      </w:r>
-      <w:proofErr w:type="spellEnd"/>
-      <w:r>
-        <w:t>, location</w:t>
+        <w:t>The structure of dir_table_log_gbd20.csv could be improved so that it can be stored centrally and used by multiple people at the same time to conduct simultaneous tests. To do this I think the following columns should be added: user, run_name, location</w:t>
       </w:r>
       <w:r>
         <w:t xml:space="preserve">. </w:t>
@@ -588,16 +366,9 @@
       </w:pPr>
       <w:bookmarkStart w:id="2" w:name="_gbd_data_sub.R"/>
       <w:bookmarkEnd w:id="2"/>
-      <w:proofErr w:type="spellStart"/>
-      <w:r>
-        <w:t>gbd_data_</w:t>
-      </w:r>
-      <w:proofErr w:type="gramStart"/>
-      <w:r>
-        <w:t>sub.R</w:t>
-      </w:r>
-      <w:proofErr w:type="spellEnd"/>
-      <w:proofErr w:type="gramEnd"/>
+      <w:r>
+        <w:t>gbd_data_sub.R</w:t>
+      </w:r>
     </w:p>
     <w:p>
       <w:r>
@@ -617,7 +388,15 @@
         <w:rPr>
           <w:b/>
         </w:rPr>
-        <w:t>Documentation updated: 5/5/2020</w:t>
+        <w:t>Documentation updated: 5/14</w:t>
+      </w:r>
+      <w:bookmarkStart w:id="3" w:name="_GoBack"/>
+      <w:bookmarkEnd w:id="3"/>
+      <w:r>
+        <w:rPr>
+          <w:b/>
+        </w:rPr>
+        <w:t>/2020</w:t>
       </w:r>
     </w:p>
     <w:p>
@@ -641,23 +420,7 @@
         <w:t xml:space="preserve">Purpose: </w:t>
       </w:r>
       <w:r>
-        <w:t xml:space="preserve">This script contains the functions that are called in </w:t>
-      </w:r>
-      <w:proofErr w:type="spellStart"/>
-      <w:r>
-        <w:t>read_spec_</w:t>
-      </w:r>
-      <w:proofErr w:type="gramStart"/>
-      <w:r>
-        <w:t>object</w:t>
-      </w:r>
-      <w:proofErr w:type="spellEnd"/>
-      <w:r>
-        <w:t>(</w:t>
-      </w:r>
-      <w:proofErr w:type="gramEnd"/>
-      <w:r>
-        <w:t xml:space="preserve">) to pull in the correct parameters for a given location. </w:t>
+        <w:t xml:space="preserve">This script contains the functions that are called in read_spec_object() to pull in the correct parameters for a given location. </w:t>
       </w:r>
     </w:p>
     <w:p>
@@ -667,27 +430,9 @@
         </w:rPr>
         <w:t xml:space="preserve">Called by: </w:t>
       </w:r>
-      <w:proofErr w:type="spellStart"/>
-      <w:r>
-        <w:t>read_spec_</w:t>
-      </w:r>
-      <w:proofErr w:type="gramStart"/>
-      <w:r>
-        <w:t>object</w:t>
-      </w:r>
-      <w:proofErr w:type="spellEnd"/>
-      <w:r>
-        <w:t>(</w:t>
-      </w:r>
-      <w:proofErr w:type="gramEnd"/>
-      <w:r>
-        <w:t xml:space="preserve">) in </w:t>
-      </w:r>
-      <w:proofErr w:type="spellStart"/>
-      <w:r>
-        <w:t>main.R</w:t>
-      </w:r>
-      <w:proofErr w:type="spellEnd"/>
+      <w:r>
+        <w:t>read_spec_object() in main.R</w:t>
+      </w:r>
     </w:p>
     <w:p>
       <w:pPr>
@@ -710,21 +455,11 @@
           <w:numId w:val="3"/>
         </w:numPr>
       </w:pPr>
-      <w:proofErr w:type="spellStart"/>
-      <w:r>
-        <w:t>extend_</w:t>
-      </w:r>
-      <w:proofErr w:type="gramStart"/>
-      <w:r>
-        <w:t>years</w:t>
-      </w:r>
-      <w:proofErr w:type="spellEnd"/>
-      <w:r>
-        <w:t>(</w:t>
-      </w:r>
-      <w:proofErr w:type="gramEnd"/>
-      <w:r>
-        <w:t>)</w:t>
+      <w:r>
+        <w:t>extend_years()</w:t>
+      </w:r>
+      <w:r>
+        <w:t>: copies over the most recent value to proj.end</w:t>
       </w:r>
     </w:p>
     <w:p>
@@ -736,40 +471,22 @@
         </w:numPr>
       </w:pPr>
       <w:r>
-        <w:t xml:space="preserve">Arguments: </w:t>
-      </w:r>
-      <w:proofErr w:type="spellStart"/>
-      <w:r>
-        <w:t>dt</w:t>
-      </w:r>
-      <w:proofErr w:type="spellEnd"/>
-      <w:r>
-        <w:t>, years</w:t>
-      </w:r>
-    </w:p>
-    <w:p>
-      <w:pPr>
-        <w:pStyle w:val="ListParagraph"/>
-        <w:numPr>
-          <w:ilvl w:val="0"/>
-          <w:numId w:val="3"/>
-        </w:numPr>
-      </w:pPr>
-      <w:proofErr w:type="spellStart"/>
-      <w:r>
-        <w:t>extrapolate_</w:t>
-      </w:r>
-      <w:proofErr w:type="gramStart"/>
-      <w:r>
-        <w:t>years</w:t>
-      </w:r>
-      <w:proofErr w:type="spellEnd"/>
-      <w:r>
-        <w:t>(</w:t>
-      </w:r>
-      <w:proofErr w:type="gramEnd"/>
-      <w:r>
-        <w:t>)</w:t>
+        <w:t>Arguments: dt, years</w:t>
+      </w:r>
+    </w:p>
+    <w:p>
+      <w:pPr>
+        <w:pStyle w:val="ListParagraph"/>
+        <w:numPr>
+          <w:ilvl w:val="0"/>
+          <w:numId w:val="3"/>
+        </w:numPr>
+      </w:pPr>
+      <w:r>
+        <w:t>extrapolate_years()</w:t>
+      </w:r>
+      <w:r>
+        <w:t xml:space="preserve">: extrapolates forward using a moving average to proj.end. </w:t>
       </w:r>
     </w:p>
     <w:p>
@@ -781,66 +498,46 @@
         </w:numPr>
       </w:pPr>
       <w:r>
-        <w:t xml:space="preserve">Arguments: </w:t>
-      </w:r>
-      <w:proofErr w:type="spellStart"/>
-      <w:r>
-        <w:t>dt</w:t>
-      </w:r>
-      <w:proofErr w:type="spellEnd"/>
-      <w:r>
-        <w:t xml:space="preserve">, </w:t>
-      </w:r>
-      <w:proofErr w:type="spellStart"/>
-      <w:r>
-        <w:t>end_year</w:t>
-      </w:r>
-      <w:proofErr w:type="spellEnd"/>
-      <w:r>
-        <w:t xml:space="preserve">, </w:t>
-      </w:r>
-      <w:proofErr w:type="spellStart"/>
-      <w:r>
-        <w:t>years_to_average</w:t>
-      </w:r>
-      <w:proofErr w:type="spellEnd"/>
-      <w:r>
-        <w:t xml:space="preserve">, </w:t>
-      </w:r>
-      <w:proofErr w:type="spellStart"/>
-      <w:r>
-        <w:t>trans_vars</w:t>
-      </w:r>
-      <w:proofErr w:type="spellEnd"/>
-      <w:r>
-        <w:t xml:space="preserve">, </w:t>
-      </w:r>
-      <w:proofErr w:type="spellStart"/>
-      <w:r>
-        <w:t>id_vars</w:t>
-      </w:r>
-      <w:proofErr w:type="spellEnd"/>
-    </w:p>
-    <w:p>
-      <w:pPr>
-        <w:pStyle w:val="ListParagraph"/>
-        <w:numPr>
-          <w:ilvl w:val="0"/>
-          <w:numId w:val="3"/>
-        </w:numPr>
-      </w:pPr>
-      <w:proofErr w:type="spellStart"/>
-      <w:proofErr w:type="gramStart"/>
-      <w:r>
-        <w:t>append.ciba</w:t>
-      </w:r>
-      <w:proofErr w:type="gramEnd"/>
-      <w:r>
-        <w:t>.incrr</w:t>
-      </w:r>
-      <w:proofErr w:type="spellEnd"/>
-      <w:r>
-        <w:t>()</w:t>
+        <w:t>Arguments: dt, end_year, years_to_average, trans_vars, id_vars</w:t>
+      </w:r>
+    </w:p>
+    <w:p>
+      <w:pPr>
+        <w:pStyle w:val="ListParagraph"/>
+        <w:numPr>
+          <w:ilvl w:val="2"/>
+          <w:numId w:val="3"/>
+        </w:numPr>
+      </w:pPr>
+      <w:r>
+        <w:t>Trans_vars: variable you are extrapolating</w:t>
+      </w:r>
+    </w:p>
+    <w:p>
+      <w:pPr>
+        <w:pStyle w:val="ListParagraph"/>
+        <w:numPr>
+          <w:ilvl w:val="2"/>
+          <w:numId w:val="3"/>
+        </w:numPr>
+      </w:pPr>
+      <w:r>
+        <w:t xml:space="preserve">Id_vars: variables that the data is stratified by (commonly: age, sex, location. Cannot be year) </w:t>
+      </w:r>
+    </w:p>
+    <w:p>
+      <w:pPr>
+        <w:pStyle w:val="ListParagraph"/>
+        <w:numPr>
+          <w:ilvl w:val="0"/>
+          <w:numId w:val="3"/>
+        </w:numPr>
+      </w:pPr>
+      <w:r>
+        <w:t>append.ciba.incrr()</w:t>
+      </w:r>
+      <w:r>
+        <w:t>: used for group 2 countries</w:t>
       </w:r>
     </w:p>
     <w:p>
@@ -852,42 +549,22 @@
         </w:numPr>
       </w:pPr>
       <w:r>
-        <w:t xml:space="preserve">Arguments: </w:t>
-      </w:r>
-      <w:proofErr w:type="spellStart"/>
-      <w:r>
-        <w:t>dt</w:t>
-      </w:r>
-      <w:proofErr w:type="spellEnd"/>
-      <w:r>
-        <w:t xml:space="preserve">, </w:t>
-      </w:r>
-      <w:proofErr w:type="spellStart"/>
-      <w:r>
-        <w:t>loc</w:t>
-      </w:r>
-      <w:proofErr w:type="spellEnd"/>
-      <w:r>
-        <w:t>, run.name</w:t>
-      </w:r>
-    </w:p>
-    <w:p>
-      <w:pPr>
-        <w:pStyle w:val="ListParagraph"/>
-        <w:numPr>
-          <w:ilvl w:val="0"/>
-          <w:numId w:val="3"/>
-        </w:numPr>
-      </w:pPr>
-      <w:proofErr w:type="spellStart"/>
-      <w:proofErr w:type="gramStart"/>
-      <w:r>
-        <w:t>append.diag</w:t>
-      </w:r>
-      <w:proofErr w:type="spellEnd"/>
-      <w:proofErr w:type="gramEnd"/>
-      <w:r>
-        <w:t>()</w:t>
+        <w:t>Arguments: dt, loc, run.name</w:t>
+      </w:r>
+    </w:p>
+    <w:p>
+      <w:pPr>
+        <w:pStyle w:val="ListParagraph"/>
+        <w:numPr>
+          <w:ilvl w:val="0"/>
+          <w:numId w:val="3"/>
+        </w:numPr>
+      </w:pPr>
+      <w:r>
+        <w:t>append.diag()</w:t>
+      </w:r>
+      <w:r>
+        <w:t>: includes case notification, used for group 2 countries</w:t>
       </w:r>
     </w:p>
     <w:p>
@@ -899,42 +576,22 @@
         </w:numPr>
       </w:pPr>
       <w:r>
-        <w:t xml:space="preserve">Arguments: </w:t>
-      </w:r>
-      <w:proofErr w:type="spellStart"/>
-      <w:r>
-        <w:t>dt</w:t>
-      </w:r>
-      <w:proofErr w:type="spellEnd"/>
-      <w:r>
-        <w:t xml:space="preserve">, </w:t>
-      </w:r>
-      <w:proofErr w:type="spellStart"/>
-      <w:r>
-        <w:t>loc</w:t>
-      </w:r>
-      <w:proofErr w:type="spellEnd"/>
-      <w:r>
-        <w:t>, run.name</w:t>
-      </w:r>
-    </w:p>
-    <w:p>
-      <w:pPr>
-        <w:pStyle w:val="ListParagraph"/>
-        <w:numPr>
-          <w:ilvl w:val="0"/>
-          <w:numId w:val="3"/>
-        </w:numPr>
-      </w:pPr>
-      <w:proofErr w:type="spellStart"/>
-      <w:proofErr w:type="gramStart"/>
-      <w:r>
-        <w:t>append.vr</w:t>
-      </w:r>
-      <w:proofErr w:type="spellEnd"/>
-      <w:proofErr w:type="gramEnd"/>
-      <w:r>
-        <w:t>()</w:t>
+        <w:t>Arguments: dt, loc, run.name</w:t>
+      </w:r>
+    </w:p>
+    <w:p>
+      <w:pPr>
+        <w:pStyle w:val="ListParagraph"/>
+        <w:numPr>
+          <w:ilvl w:val="0"/>
+          <w:numId w:val="3"/>
+        </w:numPr>
+      </w:pPr>
+      <w:r>
+        <w:t>append.vr()</w:t>
+      </w:r>
+      <w:r>
+        <w:t>: includes VR data, used for group 2 countries</w:t>
       </w:r>
     </w:p>
     <w:p>
@@ -946,42 +603,19 @@
         </w:numPr>
       </w:pPr>
       <w:r>
-        <w:t xml:space="preserve">Arguments: </w:t>
-      </w:r>
-      <w:proofErr w:type="spellStart"/>
-      <w:r>
-        <w:t>dt</w:t>
-      </w:r>
-      <w:proofErr w:type="spellEnd"/>
-      <w:r>
-        <w:t xml:space="preserve">, </w:t>
-      </w:r>
-      <w:proofErr w:type="spellStart"/>
-      <w:r>
-        <w:t>loc</w:t>
-      </w:r>
-      <w:proofErr w:type="spellEnd"/>
-      <w:r>
-        <w:t>, run.name</w:t>
-      </w:r>
-    </w:p>
-    <w:p>
-      <w:pPr>
-        <w:pStyle w:val="ListParagraph"/>
-        <w:numPr>
-          <w:ilvl w:val="0"/>
-          <w:numId w:val="3"/>
-        </w:numPr>
-      </w:pPr>
-      <w:proofErr w:type="spellStart"/>
-      <w:proofErr w:type="gramStart"/>
-      <w:r>
-        <w:t>append.deaths</w:t>
-      </w:r>
-      <w:proofErr w:type="spellEnd"/>
-      <w:proofErr w:type="gramEnd"/>
-      <w:r>
-        <w:t>()</w:t>
+        <w:t>Arguments: dt, loc, run.name</w:t>
+      </w:r>
+    </w:p>
+    <w:p>
+      <w:pPr>
+        <w:pStyle w:val="ListParagraph"/>
+        <w:numPr>
+          <w:ilvl w:val="0"/>
+          <w:numId w:val="3"/>
+        </w:numPr>
+      </w:pPr>
+      <w:r>
+        <w:t>append.deaths()</w:t>
       </w:r>
     </w:p>
     <w:p>
@@ -993,42 +627,8 @@
         </w:numPr>
       </w:pPr>
       <w:r>
-        <w:t xml:space="preserve">Arguments: </w:t>
-      </w:r>
-      <w:proofErr w:type="spellStart"/>
-      <w:r>
-        <w:t>dt</w:t>
-      </w:r>
-      <w:proofErr w:type="spellEnd"/>
-      <w:r>
-        <w:t xml:space="preserve">, </w:t>
-      </w:r>
-      <w:proofErr w:type="spellStart"/>
-      <w:r>
-        <w:t>loc</w:t>
-      </w:r>
-      <w:proofErr w:type="spellEnd"/>
-      <w:r>
-        <w:t>, run.name</w:t>
-      </w:r>
-      <w:r>
-        <w:t xml:space="preserve">, </w:t>
-      </w:r>
-      <w:proofErr w:type="spellStart"/>
-      <w:proofErr w:type="gramStart"/>
-      <w:r>
-        <w:t>start,year</w:t>
-      </w:r>
-      <w:proofErr w:type="spellEnd"/>
-      <w:proofErr w:type="gramEnd"/>
-      <w:r>
-        <w:t xml:space="preserve">, </w:t>
-      </w:r>
-      <w:proofErr w:type="spellStart"/>
-      <w:r>
-        <w:t>stop.year</w:t>
-      </w:r>
-      <w:proofErr w:type="spellEnd"/>
+        <w:t>Arguments: dt, loc, run.name, start,year, stop.year</w:t>
+      </w:r>
     </w:p>
     <w:p>
       <w:pPr>
@@ -1041,6 +641,9 @@
       <w:r>
         <w:t>convert_paed_cd4()</w:t>
       </w:r>
+      <w:r>
+        <w:t>: converts CD4 counts to categories</w:t>
+      </w:r>
     </w:p>
     <w:p>
       <w:pPr>
@@ -1051,39 +654,22 @@
         </w:numPr>
       </w:pPr>
       <w:r>
-        <w:t xml:space="preserve">Arguments: </w:t>
-      </w:r>
-      <w:proofErr w:type="spellStart"/>
-      <w:r>
-        <w:t>dt</w:t>
-      </w:r>
-      <w:proofErr w:type="spellEnd"/>
-      <w:r>
-        <w:t xml:space="preserve">, </w:t>
-      </w:r>
-      <w:proofErr w:type="spellStart"/>
-      <w:r>
-        <w:t>agegr</w:t>
-      </w:r>
-      <w:proofErr w:type="spellEnd"/>
-    </w:p>
-    <w:p>
-      <w:pPr>
-        <w:pStyle w:val="ListParagraph"/>
-        <w:numPr>
-          <w:ilvl w:val="0"/>
-          <w:numId w:val="3"/>
-        </w:numPr>
-      </w:pPr>
-      <w:proofErr w:type="spellStart"/>
-      <w:proofErr w:type="gramStart"/>
-      <w:r>
-        <w:t>sub.paeds</w:t>
-      </w:r>
-      <w:proofErr w:type="spellEnd"/>
-      <w:proofErr w:type="gramEnd"/>
-      <w:r>
-        <w:t>()</w:t>
+        <w:t>Arguments: dt, agegr</w:t>
+      </w:r>
+    </w:p>
+    <w:p>
+      <w:pPr>
+        <w:pStyle w:val="ListParagraph"/>
+        <w:numPr>
+          <w:ilvl w:val="0"/>
+          <w:numId w:val="3"/>
+        </w:numPr>
+      </w:pPr>
+      <w:r>
+        <w:t>sub.paeds()</w:t>
+      </w:r>
+      <w:r>
+        <w:t>: substitutes in pediatric specific arguments. Calls a lot of the other functions in gbd_data_sub.R</w:t>
       </w:r>
     </w:p>
     <w:p>
@@ -1095,60 +681,22 @@
         </w:numPr>
       </w:pPr>
       <w:r>
-        <w:t xml:space="preserve">Arguments: </w:t>
-      </w:r>
-      <w:proofErr w:type="spellStart"/>
-      <w:r>
-        <w:t>dt</w:t>
-      </w:r>
-      <w:proofErr w:type="spellEnd"/>
-      <w:r>
-        <w:t xml:space="preserve">, </w:t>
-      </w:r>
-      <w:proofErr w:type="spellStart"/>
-      <w:r>
-        <w:t>loc</w:t>
-      </w:r>
-      <w:proofErr w:type="spellEnd"/>
-      <w:r>
-        <w:t xml:space="preserve">, k, </w:t>
-      </w:r>
-      <w:proofErr w:type="spellStart"/>
-      <w:proofErr w:type="gramStart"/>
-      <w:r>
-        <w:t>start.year</w:t>
-      </w:r>
-      <w:proofErr w:type="spellEnd"/>
-      <w:proofErr w:type="gramEnd"/>
-      <w:r>
-        <w:t xml:space="preserve">, </w:t>
-      </w:r>
-      <w:proofErr w:type="spellStart"/>
-      <w:r>
-        <w:t>stop.year</w:t>
-      </w:r>
-      <w:proofErr w:type="spellEnd"/>
-    </w:p>
-    <w:p>
-      <w:pPr>
-        <w:pStyle w:val="ListParagraph"/>
-        <w:numPr>
-          <w:ilvl w:val="0"/>
-          <w:numId w:val="3"/>
-        </w:numPr>
-      </w:pPr>
-      <w:proofErr w:type="spellStart"/>
-      <w:proofErr w:type="gramStart"/>
-      <w:r>
-        <w:t>sub.pop.params</w:t>
-      </w:r>
-      <w:proofErr w:type="gramEnd"/>
-      <w:r>
-        <w:t>.specfp</w:t>
-      </w:r>
-      <w:proofErr w:type="spellEnd"/>
-      <w:r>
-        <w:t>()</w:t>
+        <w:t>Arguments: dt, loc, k, start.year, stop.year</w:t>
+      </w:r>
+    </w:p>
+    <w:p>
+      <w:pPr>
+        <w:pStyle w:val="ListParagraph"/>
+        <w:numPr>
+          <w:ilvl w:val="0"/>
+          <w:numId w:val="3"/>
+        </w:numPr>
+      </w:pPr>
+      <w:r>
+        <w:t>sub.pop.params.specfp()</w:t>
+      </w:r>
+      <w:r>
+        <w:t>: substitutes in demographic parameters including: population_single_age, surv, ASFR, births, SRB, migration</w:t>
       </w:r>
     </w:p>
     <w:p>
@@ -1160,48 +708,36 @@
         </w:numPr>
       </w:pPr>
       <w:r>
-        <w:t xml:space="preserve">Arguments: </w:t>
-      </w:r>
-      <w:proofErr w:type="spellStart"/>
-      <w:r>
-        <w:t>fp</w:t>
-      </w:r>
-      <w:proofErr w:type="spellEnd"/>
-      <w:r>
-        <w:t xml:space="preserve">, </w:t>
-      </w:r>
-      <w:proofErr w:type="spellStart"/>
-      <w:r>
-        <w:t>loc</w:t>
-      </w:r>
-      <w:proofErr w:type="spellEnd"/>
-      <w:r>
-        <w:t>, k</w:t>
-      </w:r>
-    </w:p>
-    <w:p>
-      <w:pPr>
-        <w:pStyle w:val="ListParagraph"/>
-        <w:numPr>
-          <w:ilvl w:val="0"/>
-          <w:numId w:val="3"/>
-        </w:numPr>
-      </w:pPr>
-      <w:commentRangeStart w:id="3"/>
-      <w:proofErr w:type="spellStart"/>
-      <w:r>
-        <w:t>sub.prev</w:t>
-      </w:r>
-      <w:proofErr w:type="spellEnd"/>
-      <w:r>
-        <w:t>()</w:t>
-      </w:r>
-      <w:commentRangeEnd w:id="3"/>
+        <w:t>Arguments: fp, loc, k</w:t>
+      </w:r>
+    </w:p>
+    <w:p>
+      <w:pPr>
+        <w:pStyle w:val="ListParagraph"/>
+        <w:numPr>
+          <w:ilvl w:val="0"/>
+          <w:numId w:val="3"/>
+        </w:numPr>
+      </w:pPr>
+      <w:commentRangeStart w:id="4"/>
+      <w:r>
+        <w:t>sub.prev()</w:t>
+      </w:r>
+      <w:commentRangeEnd w:id="4"/>
       <w:r>
         <w:rPr>
           <w:rStyle w:val="CommentReference"/>
         </w:rPr>
-        <w:commentReference w:id="3"/>
+        <w:commentReference w:id="4"/>
+      </w:r>
+      <w:r>
+        <w:t>: old version of</w:t>
+      </w:r>
+      <w:r>
+        <w:t xml:space="preserve"> sub.prev.granular, no longer us</w:t>
+      </w:r>
+      <w:r>
+        <w:t>ed</w:t>
       </w:r>
     </w:p>
     <w:p>
@@ -1213,45 +749,34 @@
         </w:numPr>
       </w:pPr>
       <w:r>
-        <w:t xml:space="preserve">Arguments: </w:t>
-      </w:r>
-      <w:proofErr w:type="spellStart"/>
-      <w:r>
-        <w:t>loc</w:t>
-      </w:r>
-      <w:proofErr w:type="spellEnd"/>
-      <w:r>
-        <w:t xml:space="preserve">, </w:t>
-      </w:r>
-      <w:proofErr w:type="spellStart"/>
-      <w:r>
-        <w:t>dt</w:t>
-      </w:r>
-      <w:proofErr w:type="spellEnd"/>
-    </w:p>
-    <w:p>
-      <w:pPr>
-        <w:pStyle w:val="ListParagraph"/>
-        <w:numPr>
-          <w:ilvl w:val="0"/>
-          <w:numId w:val="3"/>
-        </w:numPr>
-      </w:pPr>
-      <w:proofErr w:type="spellStart"/>
-      <w:r>
-        <w:t>add_frr_noage_</w:t>
-      </w:r>
-      <w:proofErr w:type="gramStart"/>
-      <w:r>
-        <w:t>fp</w:t>
-      </w:r>
-      <w:proofErr w:type="spellEnd"/>
-      <w:r>
-        <w:t>(</w:t>
-      </w:r>
-      <w:proofErr w:type="gramEnd"/>
-      <w:r>
-        <w:t>)</w:t>
+        <w:t>Arguments: loc, dt</w:t>
+      </w:r>
+    </w:p>
+    <w:p>
+      <w:pPr>
+        <w:pStyle w:val="ListParagraph"/>
+        <w:numPr>
+          <w:ilvl w:val="0"/>
+          <w:numId w:val="3"/>
+        </w:numPr>
+      </w:pPr>
+      <w:r>
+        <w:t>add_frr_noage_fp()</w:t>
+      </w:r>
+      <w:r>
+        <w:t xml:space="preserve">: appends region-specific fertility rate ratio parameters which were provided by Jeff Eaton in June of 2019. These replace those that are provided in the UNAIDS files which are generally more of an estimated value. More information about this process can be found at: </w:t>
+      </w:r>
+      <w:r>
+        <w:t>I:\RTs_and_Projects\GBD\Teams\HIV-TB-SelectID\HIV\Presentations and RW</w:t>
+      </w:r>
+      <w:r>
+        <w:t>\</w:t>
+      </w:r>
+      <w:r>
+        <w:t>spectrum-frr-estimates_Eaton_2018-05-30</w:t>
+      </w:r>
+      <w:r>
+        <w:t>.pptx</w:t>
       </w:r>
     </w:p>
     <w:p>
@@ -1263,35 +788,25 @@
         </w:numPr>
       </w:pPr>
       <w:r>
-        <w:lastRenderedPageBreak/>
-        <w:t xml:space="preserve">Arguments: </w:t>
-      </w:r>
-      <w:proofErr w:type="spellStart"/>
-      <w:r>
-        <w:t>obj</w:t>
-      </w:r>
-      <w:proofErr w:type="spellEnd"/>
-    </w:p>
-    <w:p>
-      <w:pPr>
-        <w:pStyle w:val="ListParagraph"/>
-        <w:numPr>
-          <w:ilvl w:val="0"/>
-          <w:numId w:val="3"/>
-        </w:numPr>
-      </w:pPr>
-      <w:proofErr w:type="spellStart"/>
-      <w:proofErr w:type="gramStart"/>
-      <w:r>
-        <w:t>sub.prev</w:t>
-      </w:r>
-      <w:proofErr w:type="gramEnd"/>
-      <w:r>
-        <w:t>.granular</w:t>
-      </w:r>
-      <w:proofErr w:type="spellEnd"/>
-      <w:r>
-        <w:t>()</w:t>
+        <w:t>Arguments: obj</w:t>
+      </w:r>
+    </w:p>
+    <w:p>
+      <w:pPr>
+        <w:pStyle w:val="ListParagraph"/>
+        <w:numPr>
+          <w:ilvl w:val="0"/>
+          <w:numId w:val="3"/>
+        </w:numPr>
+      </w:pPr>
+      <w:r>
+        <w:t>sub.prev.granular()</w:t>
+      </w:r>
+      <w:r>
+        <w:t xml:space="preserve">: </w:t>
+      </w:r>
+      <w:r>
+        <w:t xml:space="preserve">substitutes in the prevalence data using the prev_surveys fp. This keeps age, sex-specific surveys when available while also retaining aggregate surveys if they are the only ones there. </w:t>
       </w:r>
     </w:p>
     <w:p>
@@ -1303,42 +818,22 @@
         </w:numPr>
       </w:pPr>
       <w:r>
-        <w:t xml:space="preserve">Arguments: </w:t>
-      </w:r>
-      <w:proofErr w:type="spellStart"/>
-      <w:r>
-        <w:t>dt</w:t>
-      </w:r>
-      <w:proofErr w:type="spellEnd"/>
-      <w:r>
-        <w:t xml:space="preserve">, </w:t>
-      </w:r>
-      <w:proofErr w:type="spellStart"/>
-      <w:r>
-        <w:t>loc</w:t>
-      </w:r>
-      <w:proofErr w:type="spellEnd"/>
-    </w:p>
-    <w:p>
-      <w:pPr>
-        <w:pStyle w:val="ListParagraph"/>
-        <w:numPr>
-          <w:ilvl w:val="0"/>
-          <w:numId w:val="3"/>
-        </w:numPr>
-      </w:pPr>
-      <w:proofErr w:type="spellStart"/>
-      <w:proofErr w:type="gramStart"/>
-      <w:r>
-        <w:t>sub.off.art</w:t>
-      </w:r>
-      <w:proofErr w:type="spellEnd"/>
-      <w:r>
-        <w:t>(</w:t>
-      </w:r>
-      <w:proofErr w:type="gramEnd"/>
-      <w:r>
-        <w:t>)</w:t>
+        <w:t>Arguments: dt, loc</w:t>
+      </w:r>
+    </w:p>
+    <w:p>
+      <w:pPr>
+        <w:pStyle w:val="ListParagraph"/>
+        <w:numPr>
+          <w:ilvl w:val="0"/>
+          <w:numId w:val="3"/>
+        </w:numPr>
+      </w:pPr>
+      <w:r>
+        <w:t>sub.off.art()</w:t>
+      </w:r>
+      <w:r>
+        <w:t>: mortality rates for adults that aren’t on ART</w:t>
       </w:r>
     </w:p>
     <w:p>
@@ -1350,45 +845,25 @@
         </w:numPr>
       </w:pPr>
       <w:r>
-        <w:t xml:space="preserve">Arguments: </w:t>
-      </w:r>
-      <w:proofErr w:type="spellStart"/>
-      <w:r>
-        <w:t>dt</w:t>
-      </w:r>
-      <w:proofErr w:type="spellEnd"/>
-      <w:r>
-        <w:t xml:space="preserve">, </w:t>
-      </w:r>
-      <w:proofErr w:type="spellStart"/>
-      <w:r>
-        <w:t>loc</w:t>
-      </w:r>
-      <w:proofErr w:type="spellEnd"/>
-      <w:r>
-        <w:t>, k</w:t>
-      </w:r>
-    </w:p>
-    <w:p>
-      <w:pPr>
-        <w:pStyle w:val="ListParagraph"/>
-        <w:numPr>
-          <w:ilvl w:val="0"/>
-          <w:numId w:val="3"/>
-        </w:numPr>
-      </w:pPr>
-      <w:proofErr w:type="spellStart"/>
-      <w:proofErr w:type="gramStart"/>
-      <w:r>
-        <w:t>sub.on.art</w:t>
-      </w:r>
-      <w:proofErr w:type="spellEnd"/>
-      <w:r>
-        <w:t>(</w:t>
-      </w:r>
-      <w:proofErr w:type="gramEnd"/>
-      <w:r>
-        <w:t>)</w:t>
+        <w:t>Arguments: dt, loc, k</w:t>
+      </w:r>
+    </w:p>
+    <w:p>
+      <w:pPr>
+        <w:pStyle w:val="ListParagraph"/>
+        <w:numPr>
+          <w:ilvl w:val="0"/>
+          <w:numId w:val="3"/>
+        </w:numPr>
+      </w:pPr>
+      <w:r>
+        <w:t>sub.on.art()</w:t>
+      </w:r>
+      <w:r>
+        <w:t>: pulls in MRBRT/BRADMOD mortality rates for those that are on ART. This fp must be updated whenever this mortality model is updated, as i</w:t>
+      </w:r>
+      <w:r>
+        <w:t xml:space="preserve">n new data becomes available for mortality when on ART. Currently we use a MRBRT model that consists of 90 models that are all different across regions (high-income, SSA, and other), sex, 3 categories of time since ART initiation, and 5 age categories. Joy handled this model in GBD20. </w:t>
       </w:r>
     </w:p>
     <w:p>
@@ -1400,23 +875,7 @@
         </w:numPr>
       </w:pPr>
       <w:r>
-        <w:t xml:space="preserve">Arguments: </w:t>
-      </w:r>
-      <w:proofErr w:type="spellStart"/>
-      <w:r>
-        <w:t>dt</w:t>
-      </w:r>
-      <w:proofErr w:type="spellEnd"/>
-      <w:r>
-        <w:t xml:space="preserve">, </w:t>
-      </w:r>
-      <w:proofErr w:type="spellStart"/>
-      <w:r>
-        <w:t>loc</w:t>
-      </w:r>
-      <w:proofErr w:type="spellEnd"/>
-      <w:r>
-        <w:t>, k</w:t>
+        <w:t>Arguments: dt, loc, k</w:t>
       </w:r>
     </w:p>
     <w:p>
@@ -1440,48 +899,19 @@
         </w:numPr>
       </w:pPr>
       <w:r>
-        <w:t xml:space="preserve">Arguments: </w:t>
-      </w:r>
-      <w:proofErr w:type="spellStart"/>
-      <w:r>
-        <w:t>dt</w:t>
-      </w:r>
-      <w:proofErr w:type="spellEnd"/>
-      <w:r>
-        <w:t xml:space="preserve">, </w:t>
-      </w:r>
-      <w:proofErr w:type="spellStart"/>
-      <w:r>
-        <w:t>loc</w:t>
-      </w:r>
-      <w:proofErr w:type="spellEnd"/>
-      <w:r>
-        <w:t>, k</w:t>
-      </w:r>
-    </w:p>
-    <w:p>
-      <w:pPr>
-        <w:pStyle w:val="ListParagraph"/>
-        <w:numPr>
-          <w:ilvl w:val="0"/>
-          <w:numId w:val="3"/>
-        </w:numPr>
-      </w:pPr>
-      <w:proofErr w:type="spellStart"/>
-      <w:r>
-        <w:t>geo_</w:t>
-      </w:r>
-      <w:proofErr w:type="gramStart"/>
-      <w:r>
-        <w:t>adj</w:t>
-      </w:r>
-      <w:proofErr w:type="spellEnd"/>
-      <w:r>
-        <w:t>(</w:t>
-      </w:r>
-      <w:proofErr w:type="gramEnd"/>
-      <w:r>
-        <w:t>)</w:t>
+        <w:t>Arguments: dt, loc, k</w:t>
+      </w:r>
+    </w:p>
+    <w:p>
+      <w:pPr>
+        <w:pStyle w:val="ListParagraph"/>
+        <w:numPr>
+          <w:ilvl w:val="0"/>
+          <w:numId w:val="3"/>
+        </w:numPr>
+      </w:pPr>
+      <w:r>
+        <w:t>geo_adj()</w:t>
       </w:r>
     </w:p>
     <w:p>
@@ -1493,118 +923,103 @@
         </w:numPr>
       </w:pPr>
       <w:r>
-        <w:t xml:space="preserve">Arguments: </w:t>
-      </w:r>
-      <w:proofErr w:type="spellStart"/>
-      <w:r>
-        <w:t>loc</w:t>
-      </w:r>
-      <w:proofErr w:type="spellEnd"/>
-      <w:r>
-        <w:t xml:space="preserve">, </w:t>
-      </w:r>
-      <w:proofErr w:type="spellStart"/>
-      <w:r>
-        <w:t>dt</w:t>
-      </w:r>
-      <w:proofErr w:type="spellEnd"/>
-      <w:r>
-        <w:t xml:space="preserve">, </w:t>
-      </w:r>
-      <w:proofErr w:type="spellStart"/>
-      <w:r>
-        <w:t>i</w:t>
-      </w:r>
-      <w:proofErr w:type="spellEnd"/>
-      <w:r>
-        <w:t>, uncertainty</w:t>
-      </w:r>
-    </w:p>
-    <w:p>
-      <w:pPr>
-        <w:pStyle w:val="ListParagraph"/>
-        <w:numPr>
-          <w:ilvl w:val="0"/>
-          <w:numId w:val="3"/>
-        </w:numPr>
-      </w:pPr>
-      <w:proofErr w:type="spellStart"/>
-      <w:r>
-        <w:t>geo_adj_</w:t>
-      </w:r>
-      <w:proofErr w:type="gramStart"/>
-      <w:r>
-        <w:t>old</w:t>
-      </w:r>
-      <w:proofErr w:type="spellEnd"/>
-      <w:r>
-        <w:t>(</w:t>
-      </w:r>
-      <w:proofErr w:type="gramEnd"/>
-      <w:r>
-        <w:t>)</w:t>
-      </w:r>
-      <w:bookmarkStart w:id="4" w:name="_GoBack"/>
-      <w:bookmarkEnd w:id="4"/>
-    </w:p>
-    <w:p>
-      <w:pPr>
-        <w:pStyle w:val="ListParagraph"/>
-        <w:numPr>
-          <w:ilvl w:val="0"/>
-          <w:numId w:val="3"/>
-        </w:numPr>
-      </w:pPr>
-      <w:proofErr w:type="spellStart"/>
-      <w:proofErr w:type="gramStart"/>
-      <w:r>
-        <w:t>sub.art</w:t>
-      </w:r>
-      <w:proofErr w:type="spellEnd"/>
-      <w:r>
-        <w:t>(</w:t>
-      </w:r>
-      <w:proofErr w:type="gramEnd"/>
-      <w:r>
-        <w:t>)</w:t>
-      </w:r>
-    </w:p>
-    <w:p>
-      <w:pPr>
-        <w:pStyle w:val="ListParagraph"/>
-        <w:numPr>
-          <w:ilvl w:val="0"/>
-          <w:numId w:val="3"/>
-        </w:numPr>
-      </w:pPr>
-      <w:proofErr w:type="spellStart"/>
-      <w:proofErr w:type="gramStart"/>
-      <w:r>
-        <w:t>sub.sexincrr</w:t>
-      </w:r>
-      <w:proofErr w:type="spellEnd"/>
-      <w:proofErr w:type="gramEnd"/>
-      <w:r>
-        <w:t>()</w:t>
-      </w:r>
-    </w:p>
-    <w:p>
-      <w:pPr>
-        <w:pStyle w:val="ListParagraph"/>
-        <w:numPr>
-          <w:ilvl w:val="0"/>
-          <w:numId w:val="3"/>
-        </w:numPr>
-      </w:pPr>
-      <w:proofErr w:type="spellStart"/>
-      <w:proofErr w:type="gramStart"/>
-      <w:r>
-        <w:t>sub.anc.prior</w:t>
-      </w:r>
-      <w:proofErr w:type="spellEnd"/>
-      <w:proofErr w:type="gramEnd"/>
-      <w:r>
-        <w:t>()</w:t>
+        <w:t>Arguments: loc, dt, i, uncertainty</w:t>
+      </w:r>
+    </w:p>
+    <w:p>
+      <w:pPr>
+        <w:pStyle w:val="ListParagraph"/>
+        <w:numPr>
+          <w:ilvl w:val="0"/>
+          <w:numId w:val="3"/>
+        </w:numPr>
+      </w:pPr>
+      <w:r>
+        <w:t>geo_adj_old()</w:t>
+      </w:r>
+    </w:p>
+    <w:p>
+      <w:pPr>
+        <w:pStyle w:val="ListParagraph"/>
+        <w:numPr>
+          <w:ilvl w:val="1"/>
+          <w:numId w:val="3"/>
+        </w:numPr>
+      </w:pPr>
+      <w:r>
+        <w:t>Arguments: loc, dt, I, uncertainty</w:t>
+      </w:r>
+    </w:p>
+    <w:p>
+      <w:pPr>
+        <w:pStyle w:val="ListParagraph"/>
+        <w:numPr>
+          <w:ilvl w:val="0"/>
+          <w:numId w:val="3"/>
+        </w:numPr>
+      </w:pPr>
+      <w:r>
+        <w:t>sub.art()</w:t>
+      </w:r>
+    </w:p>
+    <w:p>
+      <w:pPr>
+        <w:pStyle w:val="ListParagraph"/>
+        <w:numPr>
+          <w:ilvl w:val="1"/>
+          <w:numId w:val="3"/>
+        </w:numPr>
+      </w:pPr>
+      <w:r>
+        <w:t>Arguments: dt, loc, use.recent.unaids</w:t>
+      </w:r>
+    </w:p>
+    <w:p>
+      <w:pPr>
+        <w:pStyle w:val="ListParagraph"/>
+        <w:numPr>
+          <w:ilvl w:val="0"/>
+          <w:numId w:val="3"/>
+        </w:numPr>
+      </w:pPr>
+      <w:r>
+        <w:t>sub.sexincrr()</w:t>
+      </w:r>
+    </w:p>
+    <w:p>
+      <w:pPr>
+        <w:pStyle w:val="ListParagraph"/>
+        <w:numPr>
+          <w:ilvl w:val="1"/>
+          <w:numId w:val="3"/>
+        </w:numPr>
+      </w:pPr>
+      <w:r>
+        <w:t>Arguments: dt, loc, i</w:t>
+      </w:r>
+    </w:p>
+    <w:p>
+      <w:pPr>
+        <w:pStyle w:val="ListParagraph"/>
+        <w:numPr>
+          <w:ilvl w:val="0"/>
+          <w:numId w:val="3"/>
+        </w:numPr>
+      </w:pPr>
+      <w:r>
+        <w:t>sub.anc.prior()</w:t>
+      </w:r>
+    </w:p>
+    <w:p>
+      <w:pPr>
+        <w:pStyle w:val="ListParagraph"/>
+        <w:numPr>
+          <w:ilvl w:val="1"/>
+          <w:numId w:val="3"/>
+        </w:numPr>
+      </w:pPr>
+      <w:r>
+        <w:t>Arguments: dt, loc</w:t>
       </w:r>
     </w:p>
     <w:p>
@@ -1679,19 +1094,11 @@
         <w:annotationRef/>
       </w:r>
       <w:r>
-        <w:t xml:space="preserve">I’m pretty sure that we keep most of the </w:t>
-      </w:r>
-      <w:proofErr w:type="spellStart"/>
-      <w:r>
-        <w:t>fp_root</w:t>
-      </w:r>
-      <w:proofErr w:type="spellEnd"/>
-      <w:r>
-        <w:t xml:space="preserve"> ones the same between years, check this though</w:t>
+        <w:t>I’m pretty sure that we keep most of the fp_root ones the same between years, check this though</w:t>
       </w:r>
     </w:p>
   </w:comment>
-  <w:comment w:id="3" w:author="Magdalene Walters" w:date="2020-05-05T13:18:00Z" w:initials="MW">
+  <w:comment w:id="4" w:author="Magdalene Walters" w:date="2020-05-05T13:18:00Z" w:initials="MW">
     <w:p>
       <w:pPr>
         <w:pStyle w:val="CommentText"/>
@@ -1973,7 +1380,7 @@
         <w:rFonts w:ascii="Courier New" w:hAnsi="Courier New" w:cs="Courier New" w:hint="default"/>
       </w:rPr>
     </w:lvl>
-    <w:lvl w:ilvl="2" w:tplc="04090005" w:tentative="1">
+    <w:lvl w:ilvl="2" w:tplc="04090005">
       <w:start w:val="1"/>
       <w:numFmt w:val="bullet"/>
       <w:lvlText w:val=""/>

</xml_diff>